<commit_message>
added dir, year and city maps
</commit_message>
<xml_diff>
--- a/Фильмы.docx
+++ b/Фильмы.docx
@@ -127,25 +127,7 @@
           <w:sz w:val="28"/>
           <w:szCs w:val="28"/>
         </w:rPr>
-        <w:t xml:space="preserve">1-й </w:t>
-      </w:r>
-      <w:proofErr w:type="gramStart"/>
-      <w:r>
-        <w:rPr>
-          <w:rFonts w:ascii="Times New Roman" w:hAnsi="Times New Roman" w:cs="Times New Roman"/>
-          <w:sz w:val="28"/>
-          <w:szCs w:val="28"/>
-        </w:rPr>
-        <w:t>радио-магазин</w:t>
-      </w:r>
-      <w:proofErr w:type="gramEnd"/>
-      <w:r>
-        <w:rPr>
-          <w:rFonts w:ascii="Times New Roman" w:hAnsi="Times New Roman" w:cs="Times New Roman"/>
-          <w:sz w:val="28"/>
-          <w:szCs w:val="28"/>
-        </w:rPr>
-        <w:t>, закрытый на учёт – это магазин №25 на Ленинском проспекте, дом 78</w:t>
+        <w:t>1-й радио-магазин, закрытый на учёт – это магазин №25 на Ленинском проспекте, дом 78</w:t>
       </w:r>
     </w:p>
     <w:p>
@@ -189,25 +171,7 @@
           <w:sz w:val="28"/>
           <w:szCs w:val="28"/>
         </w:rPr>
-        <w:t>А знаменитое «</w:t>
-      </w:r>
-      <w:proofErr w:type="spellStart"/>
-      <w:r>
-        <w:rPr>
-          <w:rFonts w:ascii="Times New Roman" w:hAnsi="Times New Roman" w:cs="Times New Roman"/>
-          <w:sz w:val="28"/>
-          <w:szCs w:val="28"/>
-        </w:rPr>
-        <w:t>Ляпота</w:t>
-      </w:r>
-      <w:proofErr w:type="spellEnd"/>
-      <w:r>
-        <w:rPr>
-          <w:rFonts w:ascii="Times New Roman" w:hAnsi="Times New Roman" w:cs="Times New Roman"/>
-          <w:sz w:val="28"/>
-          <w:szCs w:val="28"/>
-        </w:rPr>
-        <w:t>!» он произносит, глядя на Новоарбатский мост, гостиницу Украина и задние СЭВ</w:t>
+        <w:t>А знаменитое «Ляпота!» он произносит, глядя на Новоарбатский мост, гостиницу Украина и задние СЭВ</w:t>
       </w:r>
     </w:p>
     <w:p>
@@ -507,43 +471,7 @@
           <w:sz w:val="28"/>
           <w:szCs w:val="28"/>
         </w:rPr>
-        <w:t xml:space="preserve">пересечении </w:t>
-      </w:r>
-      <w:proofErr w:type="spellStart"/>
-      <w:r>
-        <w:rPr>
-          <w:rFonts w:ascii="Times New Roman" w:hAnsi="Times New Roman" w:cs="Times New Roman"/>
-          <w:sz w:val="28"/>
-          <w:szCs w:val="28"/>
-        </w:rPr>
-        <w:t>Воротниковского</w:t>
-      </w:r>
-      <w:proofErr w:type="spellEnd"/>
-      <w:r>
-        <w:rPr>
-          <w:rFonts w:ascii="Times New Roman" w:hAnsi="Times New Roman" w:cs="Times New Roman"/>
-          <w:sz w:val="28"/>
-          <w:szCs w:val="28"/>
-        </w:rPr>
-        <w:t xml:space="preserve"> и </w:t>
-      </w:r>
-      <w:proofErr w:type="spellStart"/>
-      <w:r>
-        <w:rPr>
-          <w:rFonts w:ascii="Times New Roman" w:hAnsi="Times New Roman" w:cs="Times New Roman"/>
-          <w:sz w:val="28"/>
-          <w:szCs w:val="28"/>
-        </w:rPr>
-        <w:t>Старопименовского</w:t>
-      </w:r>
-      <w:proofErr w:type="spellEnd"/>
-      <w:r>
-        <w:rPr>
-          <w:rFonts w:ascii="Times New Roman" w:hAnsi="Times New Roman" w:cs="Times New Roman"/>
-          <w:sz w:val="28"/>
-          <w:szCs w:val="28"/>
-        </w:rPr>
-        <w:t xml:space="preserve"> переулков</w:t>
+        <w:t>пересечении Воротниковского и Старопименовского переулков</w:t>
       </w:r>
     </w:p>
     <w:p>
@@ -653,25 +581,7 @@
           <w:sz w:val="28"/>
           <w:szCs w:val="28"/>
         </w:rPr>
-        <w:t xml:space="preserve">Ирония судьбы, </w:t>
-      </w:r>
-      <w:proofErr w:type="gramStart"/>
-      <w:r>
-        <w:rPr>
-          <w:rFonts w:ascii="Times New Roman" w:hAnsi="Times New Roman" w:cs="Times New Roman"/>
-          <w:sz w:val="28"/>
-          <w:szCs w:val="28"/>
-        </w:rPr>
-        <w:t>или С</w:t>
-      </w:r>
-      <w:proofErr w:type="gramEnd"/>
-      <w:r>
-        <w:rPr>
-          <w:rFonts w:ascii="Times New Roman" w:hAnsi="Times New Roman" w:cs="Times New Roman"/>
-          <w:sz w:val="28"/>
-          <w:szCs w:val="28"/>
-        </w:rPr>
-        <w:t xml:space="preserve"> легким паром!</w:t>
+        <w:t>Ирония судьбы, или С легким паром!</w:t>
       </w:r>
       <w:r>
         <w:rPr>
@@ -753,25 +663,7 @@
           <w:sz w:val="28"/>
           <w:szCs w:val="28"/>
         </w:rPr>
-        <w:t xml:space="preserve">В этом кадре внезапно появляется...Москва. Это 1-ый </w:t>
-      </w:r>
-      <w:proofErr w:type="spellStart"/>
-      <w:r>
-        <w:rPr>
-          <w:rFonts w:ascii="Times New Roman" w:hAnsi="Times New Roman" w:cs="Times New Roman"/>
-          <w:sz w:val="28"/>
-          <w:szCs w:val="28"/>
-        </w:rPr>
-        <w:t>Краснокурсантский</w:t>
-      </w:r>
-      <w:proofErr w:type="spellEnd"/>
-      <w:r>
-        <w:rPr>
-          <w:rFonts w:ascii="Times New Roman" w:hAnsi="Times New Roman" w:cs="Times New Roman"/>
-          <w:sz w:val="28"/>
-          <w:szCs w:val="28"/>
-        </w:rPr>
-        <w:t xml:space="preserve"> проезд в Лефортове. А конкретно - Екатерининский дворец</w:t>
+        <w:t>В этом кадре внезапно появляется...Москва. Это 1-ый Краснокурсантский проезд в Лефортове. А конкретно - Екатерининский дворец</w:t>
       </w:r>
     </w:p>
     <w:p>
@@ -831,25 +723,7 @@
           <w:sz w:val="28"/>
           <w:szCs w:val="28"/>
         </w:rPr>
-        <w:t xml:space="preserve">Большой </w:t>
-      </w:r>
-      <w:proofErr w:type="spellStart"/>
-      <w:r>
-        <w:rPr>
-          <w:rFonts w:ascii="Times New Roman" w:hAnsi="Times New Roman" w:cs="Times New Roman"/>
-          <w:sz w:val="28"/>
-          <w:szCs w:val="28"/>
-        </w:rPr>
-        <w:t>Гнездниковский</w:t>
-      </w:r>
-      <w:proofErr w:type="spellEnd"/>
-      <w:r>
-        <w:rPr>
-          <w:rFonts w:ascii="Times New Roman" w:hAnsi="Times New Roman" w:cs="Times New Roman"/>
-          <w:sz w:val="28"/>
-          <w:szCs w:val="28"/>
-        </w:rPr>
-        <w:t xml:space="preserve"> переулок, д.10</w:t>
+        <w:t>Большой Гнездниковский переулок, д.10</w:t>
       </w:r>
     </w:p>
     <w:p>
@@ -1006,43 +880,7 @@
           <w:sz w:val="28"/>
           <w:szCs w:val="28"/>
         </w:rPr>
-        <w:t xml:space="preserve">дом Саши Белого. Там жили его родители.  Бирюлево западное. </w:t>
-      </w:r>
-      <w:proofErr w:type="spellStart"/>
-      <w:r>
-        <w:rPr>
-          <w:rFonts w:ascii="Times New Roman" w:hAnsi="Times New Roman" w:cs="Times New Roman"/>
-          <w:sz w:val="28"/>
-          <w:szCs w:val="28"/>
-        </w:rPr>
-        <w:t>Востряковский</w:t>
-      </w:r>
-      <w:proofErr w:type="spellEnd"/>
-      <w:r>
-        <w:rPr>
-          <w:rFonts w:ascii="Times New Roman" w:hAnsi="Times New Roman" w:cs="Times New Roman"/>
-          <w:sz w:val="28"/>
-          <w:szCs w:val="28"/>
-        </w:rPr>
-        <w:t xml:space="preserve"> </w:t>
-      </w:r>
-      <w:proofErr w:type="spellStart"/>
-      <w:r>
-        <w:rPr>
-          <w:rFonts w:ascii="Times New Roman" w:hAnsi="Times New Roman" w:cs="Times New Roman"/>
-          <w:sz w:val="28"/>
-          <w:szCs w:val="28"/>
-        </w:rPr>
-        <w:t>пр</w:t>
-      </w:r>
-      <w:proofErr w:type="spellEnd"/>
-      <w:r>
-        <w:rPr>
-          <w:rFonts w:ascii="Times New Roman" w:hAnsi="Times New Roman" w:cs="Times New Roman"/>
-          <w:sz w:val="28"/>
-          <w:szCs w:val="28"/>
-        </w:rPr>
-        <w:t>-д, дом 15К1</w:t>
+        <w:t>дом Саши Белого. Там жили его родители.  Бирюлево западное. Востряковский пр-д, дом 15К1</w:t>
       </w:r>
     </w:p>
     <w:p>
@@ -2183,23 +2021,13 @@
           <w:szCs w:val="28"/>
         </w:rPr>
       </w:pPr>
-      <w:proofErr w:type="spellStart"/>
-      <w:r>
-        <w:rPr>
-          <w:rFonts w:ascii="Times New Roman" w:hAnsi="Times New Roman" w:cs="Times New Roman"/>
-          <w:sz w:val="28"/>
-          <w:szCs w:val="28"/>
-        </w:rPr>
-        <w:t>Нащокинский</w:t>
-      </w:r>
-      <w:proofErr w:type="spellEnd"/>
-      <w:r>
-        <w:rPr>
-          <w:rFonts w:ascii="Times New Roman" w:hAnsi="Times New Roman" w:cs="Times New Roman"/>
-          <w:sz w:val="28"/>
-          <w:szCs w:val="28"/>
-        </w:rPr>
-        <w:t xml:space="preserve"> переулок, 10</w:t>
+      <w:r>
+        <w:rPr>
+          <w:rFonts w:ascii="Times New Roman" w:hAnsi="Times New Roman" w:cs="Times New Roman"/>
+          <w:sz w:val="28"/>
+          <w:szCs w:val="28"/>
+        </w:rPr>
+        <w:t>Нащокинский переулок, 10</w:t>
       </w:r>
     </w:p>
     <w:p>
@@ -2735,18 +2563,8 @@
           <w:sz w:val="28"/>
           <w:szCs w:val="28"/>
         </w:rPr>
-        <w:t xml:space="preserve">улица Рентгена и доходный дом Г. </w:t>
-      </w:r>
-      <w:proofErr w:type="spellStart"/>
-      <w:r>
-        <w:rPr>
-          <w:rFonts w:ascii="Times New Roman" w:hAnsi="Times New Roman" w:cs="Times New Roman"/>
-          <w:sz w:val="28"/>
-          <w:szCs w:val="28"/>
-        </w:rPr>
-        <w:t>Эйлерса</w:t>
-      </w:r>
-      <w:proofErr w:type="spellEnd"/>
+        <w:t>улица Рентгена и доходный дом Г. Эйлерса</w:t>
+      </w:r>
     </w:p>
     <w:p>
       <w:pPr>
@@ -3591,18 +3409,8 @@
           <w:sz w:val="28"/>
           <w:szCs w:val="28"/>
         </w:rPr>
-        <w:t xml:space="preserve">1967, Александр </w:t>
-      </w:r>
-      <w:proofErr w:type="spellStart"/>
-      <w:r>
-        <w:rPr>
-          <w:rFonts w:ascii="Times New Roman" w:hAnsi="Times New Roman" w:cs="Times New Roman"/>
-          <w:sz w:val="28"/>
-          <w:szCs w:val="28"/>
-        </w:rPr>
-        <w:t>Зархи</w:t>
-      </w:r>
-      <w:proofErr w:type="spellEnd"/>
+        <w:t>1967, Александр Зархи</w:t>
+      </w:r>
       <w:r>
         <w:rPr>
           <w:rFonts w:ascii="Times New Roman" w:hAnsi="Times New Roman" w:cs="Times New Roman"/>
@@ -3918,25 +3726,7 @@
           <w:sz w:val="28"/>
           <w:szCs w:val="28"/>
         </w:rPr>
-        <w:t xml:space="preserve">Калатозов, </w:t>
-      </w:r>
-      <w:proofErr w:type="spellStart"/>
-      <w:r>
-        <w:rPr>
-          <w:rFonts w:ascii="Times New Roman" w:hAnsi="Times New Roman" w:cs="Times New Roman"/>
-          <w:sz w:val="28"/>
-          <w:szCs w:val="28"/>
-        </w:rPr>
-        <w:t>Даниелия</w:t>
-      </w:r>
-      <w:proofErr w:type="spellEnd"/>
-      <w:r>
-        <w:rPr>
-          <w:rFonts w:ascii="Times New Roman" w:hAnsi="Times New Roman" w:cs="Times New Roman"/>
-          <w:sz w:val="28"/>
-          <w:szCs w:val="28"/>
-        </w:rPr>
-        <w:t>, Гайдай, Рязанов, Серый, Меньшов, Козаков, Шахназаров, Балабанов, Сидоров, Бондарчук</w:t>
+        <w:t>Калатозов, Даниелия, Гайдай, Рязанов, Серый, Меньшов, Козаков, Шахназаров, Балабанов, Сидоров, Бондарчук</w:t>
       </w:r>
       <w:r>
         <w:rPr>
@@ -3956,23 +3746,13 @@
           <w:szCs w:val="28"/>
         </w:rPr>
       </w:pPr>
-      <w:proofErr w:type="spellStart"/>
-      <w:r>
-        <w:rPr>
-          <w:rFonts w:ascii="Times New Roman" w:hAnsi="Times New Roman" w:cs="Times New Roman"/>
-          <w:sz w:val="28"/>
-          <w:szCs w:val="28"/>
-        </w:rPr>
-        <w:t>Захри</w:t>
-      </w:r>
-      <w:proofErr w:type="spellEnd"/>
-      <w:r>
-        <w:rPr>
-          <w:rFonts w:ascii="Times New Roman" w:hAnsi="Times New Roman" w:cs="Times New Roman"/>
-          <w:sz w:val="28"/>
-          <w:szCs w:val="28"/>
-        </w:rPr>
-        <w:t xml:space="preserve">, Бортко, Тодоровский, </w:t>
+      <w:r>
+        <w:rPr>
+          <w:rFonts w:ascii="Times New Roman" w:hAnsi="Times New Roman" w:cs="Times New Roman"/>
+          <w:sz w:val="28"/>
+          <w:szCs w:val="28"/>
+        </w:rPr>
+        <w:t xml:space="preserve">Захри, Бортко, Тодоровский, </w:t>
       </w:r>
       <w:r>
         <w:rPr>
@@ -4129,11 +3909,7 @@
     </w:p>
     <w:p>
       <w:pPr>
-        <w:pStyle w:val="a3"/>
-        <w:numPr>
-          <w:ilvl w:val="0"/>
-          <w:numId w:val="3"/>
-        </w:numPr>
+        <w:ind w:firstLine="360"/>
         <w:rPr>
           <w:rFonts w:ascii="Times New Roman" w:hAnsi="Times New Roman" w:cs="Times New Roman"/>
           <w:sz w:val="28"/>
@@ -4148,7 +3924,7 @@
           <w:szCs w:val="28"/>
           <w:highlight w:val="yellow"/>
         </w:rPr>
-        <w:t>50-60-ые (4)</w:t>
+        <w:t>5</w:t>
       </w:r>
       <w:r>
         <w:rPr>
@@ -4157,7 +3933,7 @@
           <w:szCs w:val="28"/>
           <w:highlight w:val="yellow"/>
         </w:rPr>
-        <w:t>:</w:t>
+        <w:t>0-60-ые</w:t>
       </w:r>
     </w:p>
     <w:p>
@@ -4175,23 +3951,33 @@
           <w:sz w:val="28"/>
           <w:szCs w:val="28"/>
         </w:rPr>
-        <w:t>Операция «Ы» и другие приключения Шурика</w:t>
-      </w:r>
-      <w:r>
-        <w:rPr>
-          <w:rFonts w:ascii="Times New Roman" w:hAnsi="Times New Roman" w:cs="Times New Roman"/>
-          <w:sz w:val="28"/>
-          <w:szCs w:val="28"/>
-        </w:rPr>
-        <w:t xml:space="preserve"> (1965, </w:t>
-      </w:r>
-      <w:r>
-        <w:rPr>
-          <w:rFonts w:ascii="Times New Roman" w:hAnsi="Times New Roman" w:cs="Times New Roman"/>
-          <w:sz w:val="28"/>
-          <w:szCs w:val="28"/>
-        </w:rPr>
-        <w:t>Леонид Гайдай</w:t>
+        <w:t>Летят журавли (1957, Михаил Калатозов)</w:t>
+      </w:r>
+    </w:p>
+    <w:p>
+      <w:pPr>
+        <w:ind w:left="360"/>
+        <w:rPr>
+          <w:rFonts w:ascii="Times New Roman" w:hAnsi="Times New Roman" w:cs="Times New Roman"/>
+          <w:sz w:val="28"/>
+          <w:szCs w:val="28"/>
+        </w:rPr>
+      </w:pPr>
+      <w:r>
+        <w:rPr>
+          <w:rFonts w:ascii="Times New Roman" w:hAnsi="Times New Roman" w:cs="Times New Roman"/>
+          <w:sz w:val="28"/>
+          <w:szCs w:val="28"/>
+        </w:rPr>
+        <w:t xml:space="preserve">Я шагаю по Москве (1963, </w:t>
+      </w:r>
+      <w:r>
+        <w:rPr>
+          <w:rFonts w:ascii="Times New Roman" w:hAnsi="Times New Roman" w:cs="Times New Roman"/>
+          <w:sz w:val="28"/>
+          <w:szCs w:val="28"/>
+        </w:rPr>
+        <w:t>Георгий Данелия</w:t>
       </w:r>
       <w:r>
         <w:rPr>
@@ -4216,8 +4002,9 @@
           <w:rFonts w:ascii="Times New Roman" w:hAnsi="Times New Roman" w:cs="Times New Roman"/>
           <w:sz w:val="28"/>
           <w:szCs w:val="28"/>
-        </w:rPr>
-        <w:t>Летят журавли (1957, Михаил Калатозов)</w:t>
+          <w:highlight w:val="yellow"/>
+        </w:rPr>
+        <w:t>70-ые</w:t>
       </w:r>
     </w:p>
     <w:p>
@@ -4227,23 +4014,143 @@
           <w:rFonts w:ascii="Times New Roman" w:hAnsi="Times New Roman" w:cs="Times New Roman"/>
           <w:sz w:val="28"/>
           <w:szCs w:val="28"/>
-        </w:rPr>
-      </w:pPr>
-      <w:r>
-        <w:rPr>
-          <w:rFonts w:ascii="Times New Roman" w:hAnsi="Times New Roman" w:cs="Times New Roman"/>
-          <w:sz w:val="28"/>
-          <w:szCs w:val="28"/>
-        </w:rPr>
-        <w:t xml:space="preserve">Я шагаю по Москве (1963, </w:t>
-      </w:r>
-      <w:r>
-        <w:rPr>
-          <w:rFonts w:ascii="Times New Roman" w:hAnsi="Times New Roman" w:cs="Times New Roman"/>
-          <w:sz w:val="28"/>
-          <w:szCs w:val="28"/>
-        </w:rPr>
-        <w:t>Георгий Данелия</w:t>
+          <w:highlight w:val="yellow"/>
+        </w:rPr>
+      </w:pPr>
+      <w:r>
+        <w:rPr>
+          <w:rFonts w:ascii="Times New Roman" w:hAnsi="Times New Roman" w:cs="Times New Roman"/>
+          <w:sz w:val="28"/>
+          <w:szCs w:val="28"/>
+        </w:rPr>
+        <w:t>Джентльмены удачи (1971, Александр Серый)</w:t>
+      </w:r>
+    </w:p>
+    <w:p>
+      <w:pPr>
+        <w:ind w:left="360"/>
+        <w:rPr>
+          <w:rFonts w:ascii="Times New Roman" w:hAnsi="Times New Roman" w:cs="Times New Roman"/>
+          <w:sz w:val="28"/>
+          <w:szCs w:val="28"/>
+        </w:rPr>
+      </w:pPr>
+      <w:r>
+        <w:rPr>
+          <w:rFonts w:ascii="Times New Roman" w:hAnsi="Times New Roman" w:cs="Times New Roman"/>
+          <w:sz w:val="28"/>
+          <w:szCs w:val="28"/>
+        </w:rPr>
+        <w:t>Ирония судьбы, или С легким паром!</w:t>
+      </w:r>
+      <w:r>
+        <w:rPr>
+          <w:rFonts w:ascii="Times New Roman" w:hAnsi="Times New Roman" w:cs="Times New Roman"/>
+          <w:sz w:val="28"/>
+          <w:szCs w:val="28"/>
+        </w:rPr>
+        <w:t xml:space="preserve"> (1975, Эльдар Рязанов)</w:t>
+      </w:r>
+    </w:p>
+    <w:p>
+      <w:pPr>
+        <w:ind w:left="360"/>
+        <w:rPr>
+          <w:rFonts w:ascii="Times New Roman" w:hAnsi="Times New Roman" w:cs="Times New Roman"/>
+          <w:sz w:val="28"/>
+          <w:szCs w:val="28"/>
+        </w:rPr>
+      </w:pPr>
+      <w:r>
+        <w:rPr>
+          <w:rFonts w:ascii="Times New Roman" w:hAnsi="Times New Roman" w:cs="Times New Roman"/>
+          <w:sz w:val="28"/>
+          <w:szCs w:val="28"/>
+        </w:rPr>
+        <w:t>Служебный роман (1977, Эльдар Рязанов)</w:t>
+      </w:r>
+    </w:p>
+    <w:p>
+      <w:pPr>
+        <w:ind w:left="360"/>
+        <w:rPr>
+          <w:rFonts w:ascii="Times New Roman" w:hAnsi="Times New Roman" w:cs="Times New Roman"/>
+          <w:sz w:val="28"/>
+          <w:szCs w:val="28"/>
+        </w:rPr>
+      </w:pPr>
+      <w:r>
+        <w:rPr>
+          <w:rFonts w:ascii="Times New Roman" w:hAnsi="Times New Roman" w:cs="Times New Roman"/>
+          <w:sz w:val="28"/>
+          <w:szCs w:val="28"/>
+        </w:rPr>
+        <w:t>Москва слезам не верит (1979, Владимир Меньшов)</w:t>
+      </w:r>
+    </w:p>
+    <w:p>
+      <w:pPr>
+        <w:ind w:firstLine="360"/>
+        <w:rPr>
+          <w:rFonts w:ascii="Times New Roman" w:hAnsi="Times New Roman" w:cs="Times New Roman"/>
+          <w:sz w:val="28"/>
+          <w:szCs w:val="28"/>
+          <w:highlight w:val="yellow"/>
+        </w:rPr>
+      </w:pPr>
+      <w:r>
+        <w:rPr>
+          <w:rFonts w:ascii="Times New Roman" w:hAnsi="Times New Roman" w:cs="Times New Roman"/>
+          <w:sz w:val="28"/>
+          <w:szCs w:val="28"/>
+          <w:highlight w:val="yellow"/>
+        </w:rPr>
+        <w:t>80-90-ые</w:t>
+      </w:r>
+    </w:p>
+    <w:p>
+      <w:pPr>
+        <w:ind w:left="360"/>
+        <w:rPr>
+          <w:rFonts w:ascii="Times New Roman" w:hAnsi="Times New Roman" w:cs="Times New Roman"/>
+          <w:sz w:val="28"/>
+          <w:szCs w:val="28"/>
+        </w:rPr>
+      </w:pPr>
+      <w:r>
+        <w:rPr>
+          <w:rFonts w:ascii="Times New Roman" w:hAnsi="Times New Roman" w:cs="Times New Roman"/>
+          <w:sz w:val="28"/>
+          <w:szCs w:val="28"/>
+        </w:rPr>
+        <w:lastRenderedPageBreak/>
+        <w:t>Покровские ворота (1982, Михаил Козаков)</w:t>
+      </w:r>
+    </w:p>
+    <w:p>
+      <w:pPr>
+        <w:ind w:left="360"/>
+        <w:rPr>
+          <w:rFonts w:ascii="Times New Roman" w:hAnsi="Times New Roman" w:cs="Times New Roman"/>
+          <w:sz w:val="28"/>
+          <w:szCs w:val="28"/>
+        </w:rPr>
+      </w:pPr>
+      <w:r>
+        <w:rPr>
+          <w:rFonts w:ascii="Times New Roman" w:hAnsi="Times New Roman" w:cs="Times New Roman"/>
+          <w:sz w:val="28"/>
+          <w:szCs w:val="28"/>
+        </w:rPr>
+        <w:t xml:space="preserve">Курьер (1986, </w:t>
+      </w:r>
+      <w:r>
+        <w:rPr>
+          <w:rFonts w:ascii="Times New Roman" w:hAnsi="Times New Roman" w:cs="Times New Roman"/>
+          <w:sz w:val="28"/>
+          <w:szCs w:val="28"/>
+        </w:rPr>
+        <w:t>Карен Шахназаров</w:t>
       </w:r>
       <w:r>
         <w:rPr>
@@ -4256,6 +4163,25 @@
     </w:p>
     <w:p>
       <w:pPr>
+        <w:ind w:firstLine="360"/>
+        <w:rPr>
+          <w:rFonts w:ascii="Times New Roman" w:hAnsi="Times New Roman" w:cs="Times New Roman"/>
+          <w:sz w:val="28"/>
+          <w:szCs w:val="28"/>
+        </w:rPr>
+      </w:pPr>
+      <w:r>
+        <w:rPr>
+          <w:rFonts w:ascii="Times New Roman" w:hAnsi="Times New Roman" w:cs="Times New Roman"/>
+          <w:sz w:val="28"/>
+          <w:szCs w:val="28"/>
+          <w:highlight w:val="yellow"/>
+        </w:rPr>
+        <w:t>00-20-ые</w:t>
+      </w:r>
+    </w:p>
+    <w:p>
+      <w:pPr>
         <w:ind w:left="360"/>
         <w:rPr>
           <w:rFonts w:ascii="Times New Roman" w:hAnsi="Times New Roman" w:cs="Times New Roman"/>
@@ -4269,58 +4195,7 @@
           <w:sz w:val="28"/>
           <w:szCs w:val="28"/>
         </w:rPr>
-        <w:t xml:space="preserve">Анна Каренина (1967, Александр </w:t>
-      </w:r>
-      <w:proofErr w:type="spellStart"/>
-      <w:r>
-        <w:rPr>
-          <w:rFonts w:ascii="Times New Roman" w:hAnsi="Times New Roman" w:cs="Times New Roman"/>
-          <w:sz w:val="28"/>
-          <w:szCs w:val="28"/>
-        </w:rPr>
-        <w:t>Зархи</w:t>
-      </w:r>
-      <w:proofErr w:type="spellEnd"/>
-      <w:r>
-        <w:rPr>
-          <w:rFonts w:ascii="Times New Roman" w:hAnsi="Times New Roman" w:cs="Times New Roman"/>
-          <w:sz w:val="28"/>
-          <w:szCs w:val="28"/>
-        </w:rPr>
-        <w:t>)</w:t>
-      </w:r>
-    </w:p>
-    <w:p>
-      <w:pPr>
-        <w:pStyle w:val="a3"/>
-        <w:numPr>
-          <w:ilvl w:val="0"/>
-          <w:numId w:val="3"/>
-        </w:numPr>
-        <w:rPr>
-          <w:rFonts w:ascii="Times New Roman" w:hAnsi="Times New Roman" w:cs="Times New Roman"/>
-          <w:sz w:val="28"/>
-          <w:szCs w:val="28"/>
-          <w:highlight w:val="yellow"/>
-        </w:rPr>
-      </w:pPr>
-      <w:r>
-        <w:rPr>
-          <w:rFonts w:ascii="Times New Roman" w:hAnsi="Times New Roman" w:cs="Times New Roman"/>
-          <w:sz w:val="28"/>
-          <w:szCs w:val="28"/>
-          <w:highlight w:val="yellow"/>
-        </w:rPr>
-        <w:t>70-ые (6)</w:t>
-      </w:r>
-      <w:r>
-        <w:rPr>
-          <w:rFonts w:ascii="Times New Roman" w:hAnsi="Times New Roman" w:cs="Times New Roman"/>
-          <w:sz w:val="28"/>
-          <w:szCs w:val="28"/>
-          <w:highlight w:val="yellow"/>
-        </w:rPr>
-        <w:t>:</w:t>
+        <w:t>Бригада (2002, Алексей Сидоров)</w:t>
       </w:r>
     </w:p>
     <w:p>
@@ -4338,23 +4213,7 @@
           <w:sz w:val="28"/>
           <w:szCs w:val="28"/>
         </w:rPr>
-        <w:t xml:space="preserve">Иван Васильевич меняет профессию (1973, </w:t>
-      </w:r>
-      <w:r>
-        <w:rPr>
-          <w:rFonts w:ascii="Times New Roman" w:hAnsi="Times New Roman" w:cs="Times New Roman"/>
-          <w:sz w:val="28"/>
-          <w:szCs w:val="28"/>
-        </w:rPr>
-        <w:t>Леонид Гайдай</w:t>
-      </w:r>
-      <w:r>
-        <w:rPr>
-          <w:rFonts w:ascii="Times New Roman" w:hAnsi="Times New Roman" w:cs="Times New Roman"/>
-          <w:sz w:val="28"/>
-          <w:szCs w:val="28"/>
-        </w:rPr>
-        <w:t>)</w:t>
+        <w:t>Притяжение (2017, Фёдор Бондарчук)</w:t>
       </w:r>
     </w:p>
     <w:p>
@@ -4366,375 +4225,6 @@
           <w:szCs w:val="28"/>
         </w:rPr>
       </w:pPr>
-      <w:r>
-        <w:rPr>
-          <w:rFonts w:ascii="Times New Roman" w:hAnsi="Times New Roman" w:cs="Times New Roman"/>
-          <w:sz w:val="28"/>
-          <w:szCs w:val="28"/>
-        </w:rPr>
-        <w:t>Джентльмены удачи (1971, Александр Серый)</w:t>
-      </w:r>
-    </w:p>
-    <w:p>
-      <w:pPr>
-        <w:ind w:left="360"/>
-        <w:rPr>
-          <w:rFonts w:ascii="Times New Roman" w:hAnsi="Times New Roman" w:cs="Times New Roman"/>
-          <w:sz w:val="28"/>
-          <w:szCs w:val="28"/>
-        </w:rPr>
-      </w:pPr>
-      <w:r>
-        <w:rPr>
-          <w:rFonts w:ascii="Times New Roman" w:hAnsi="Times New Roman" w:cs="Times New Roman"/>
-          <w:sz w:val="28"/>
-          <w:szCs w:val="28"/>
-        </w:rPr>
-        <w:t xml:space="preserve">Ирония судьбы, </w:t>
-      </w:r>
-      <w:proofErr w:type="gramStart"/>
-      <w:r>
-        <w:rPr>
-          <w:rFonts w:ascii="Times New Roman" w:hAnsi="Times New Roman" w:cs="Times New Roman"/>
-          <w:sz w:val="28"/>
-          <w:szCs w:val="28"/>
-        </w:rPr>
-        <w:t>или С</w:t>
-      </w:r>
-      <w:proofErr w:type="gramEnd"/>
-      <w:r>
-        <w:rPr>
-          <w:rFonts w:ascii="Times New Roman" w:hAnsi="Times New Roman" w:cs="Times New Roman"/>
-          <w:sz w:val="28"/>
-          <w:szCs w:val="28"/>
-        </w:rPr>
-        <w:t xml:space="preserve"> легким паром!</w:t>
-      </w:r>
-      <w:r>
-        <w:rPr>
-          <w:rFonts w:ascii="Times New Roman" w:hAnsi="Times New Roman" w:cs="Times New Roman"/>
-          <w:sz w:val="28"/>
-          <w:szCs w:val="28"/>
-        </w:rPr>
-        <w:t xml:space="preserve"> (1975, Эльдар Рязанов)</w:t>
-      </w:r>
-    </w:p>
-    <w:p>
-      <w:pPr>
-        <w:ind w:left="360"/>
-        <w:rPr>
-          <w:rFonts w:ascii="Times New Roman" w:hAnsi="Times New Roman" w:cs="Times New Roman"/>
-          <w:sz w:val="28"/>
-          <w:szCs w:val="28"/>
-        </w:rPr>
-      </w:pPr>
-      <w:r>
-        <w:rPr>
-          <w:rFonts w:ascii="Times New Roman" w:hAnsi="Times New Roman" w:cs="Times New Roman"/>
-          <w:sz w:val="28"/>
-          <w:szCs w:val="28"/>
-        </w:rPr>
-        <w:lastRenderedPageBreak/>
-        <w:t>Служебный роман (1977, Эльдар Рязанов)</w:t>
-      </w:r>
-    </w:p>
-    <w:p>
-      <w:pPr>
-        <w:ind w:left="360"/>
-        <w:rPr>
-          <w:rFonts w:ascii="Times New Roman" w:hAnsi="Times New Roman" w:cs="Times New Roman"/>
-          <w:sz w:val="28"/>
-          <w:szCs w:val="28"/>
-        </w:rPr>
-      </w:pPr>
-      <w:r>
-        <w:rPr>
-          <w:rFonts w:ascii="Times New Roman" w:hAnsi="Times New Roman" w:cs="Times New Roman"/>
-          <w:sz w:val="28"/>
-          <w:szCs w:val="28"/>
-        </w:rPr>
-        <w:t>12 стульев (1971, Леонид Гайдай)</w:t>
-      </w:r>
-    </w:p>
-    <w:p>
-      <w:pPr>
-        <w:ind w:left="360"/>
-        <w:rPr>
-          <w:rFonts w:ascii="Times New Roman" w:hAnsi="Times New Roman" w:cs="Times New Roman"/>
-          <w:sz w:val="28"/>
-          <w:szCs w:val="28"/>
-        </w:rPr>
-      </w:pPr>
-      <w:r>
-        <w:rPr>
-          <w:rFonts w:ascii="Times New Roman" w:hAnsi="Times New Roman" w:cs="Times New Roman"/>
-          <w:sz w:val="28"/>
-          <w:szCs w:val="28"/>
-        </w:rPr>
-        <w:t>Москва слезам не верит (1979, Владимир Меньшов)</w:t>
-      </w:r>
-    </w:p>
-    <w:p>
-      <w:pPr>
-        <w:pStyle w:val="a3"/>
-        <w:numPr>
-          <w:ilvl w:val="0"/>
-          <w:numId w:val="3"/>
-        </w:numPr>
-        <w:rPr>
-          <w:rFonts w:ascii="Times New Roman" w:hAnsi="Times New Roman" w:cs="Times New Roman"/>
-          <w:sz w:val="28"/>
-          <w:szCs w:val="28"/>
-          <w:highlight w:val="yellow"/>
-        </w:rPr>
-      </w:pPr>
-      <w:r>
-        <w:rPr>
-          <w:rFonts w:ascii="Times New Roman" w:hAnsi="Times New Roman" w:cs="Times New Roman"/>
-          <w:sz w:val="28"/>
-          <w:szCs w:val="28"/>
-          <w:highlight w:val="yellow"/>
-        </w:rPr>
-        <w:t>80-90-ые (5)</w:t>
-      </w:r>
-      <w:r>
-        <w:rPr>
-          <w:rFonts w:ascii="Times New Roman" w:hAnsi="Times New Roman" w:cs="Times New Roman"/>
-          <w:sz w:val="28"/>
-          <w:szCs w:val="28"/>
-          <w:highlight w:val="yellow"/>
-        </w:rPr>
-        <w:t>:</w:t>
-      </w:r>
-    </w:p>
-    <w:p>
-      <w:pPr>
-        <w:ind w:left="360"/>
-        <w:rPr>
-          <w:rFonts w:ascii="Times New Roman" w:hAnsi="Times New Roman" w:cs="Times New Roman"/>
-          <w:sz w:val="28"/>
-          <w:szCs w:val="28"/>
-        </w:rPr>
-      </w:pPr>
-      <w:r>
-        <w:rPr>
-          <w:rFonts w:ascii="Times New Roman" w:hAnsi="Times New Roman" w:cs="Times New Roman"/>
-          <w:sz w:val="28"/>
-          <w:szCs w:val="28"/>
-        </w:rPr>
-        <w:t>Покровские ворота (1982, Михаил Козаков)</w:t>
-      </w:r>
-    </w:p>
-    <w:p>
-      <w:pPr>
-        <w:ind w:left="360"/>
-        <w:rPr>
-          <w:rFonts w:ascii="Times New Roman" w:hAnsi="Times New Roman" w:cs="Times New Roman"/>
-          <w:sz w:val="28"/>
-          <w:szCs w:val="28"/>
-        </w:rPr>
-      </w:pPr>
-      <w:r>
-        <w:rPr>
-          <w:rFonts w:ascii="Times New Roman" w:hAnsi="Times New Roman" w:cs="Times New Roman"/>
-          <w:sz w:val="28"/>
-          <w:szCs w:val="28"/>
-        </w:rPr>
-        <w:t xml:space="preserve">Курьер (1986, </w:t>
-      </w:r>
-      <w:r>
-        <w:rPr>
-          <w:rFonts w:ascii="Times New Roman" w:hAnsi="Times New Roman" w:cs="Times New Roman"/>
-          <w:sz w:val="28"/>
-          <w:szCs w:val="28"/>
-        </w:rPr>
-        <w:t>Карен Шахназаров</w:t>
-      </w:r>
-      <w:r>
-        <w:rPr>
-          <w:rFonts w:ascii="Times New Roman" w:hAnsi="Times New Roman" w:cs="Times New Roman"/>
-          <w:sz w:val="28"/>
-          <w:szCs w:val="28"/>
-        </w:rPr>
-        <w:t>)</w:t>
-      </w:r>
-    </w:p>
-    <w:p>
-      <w:pPr>
-        <w:ind w:left="360"/>
-        <w:rPr>
-          <w:rFonts w:ascii="Times New Roman" w:hAnsi="Times New Roman" w:cs="Times New Roman"/>
-          <w:sz w:val="28"/>
-          <w:szCs w:val="28"/>
-        </w:rPr>
-      </w:pPr>
-      <w:r>
-        <w:rPr>
-          <w:rFonts w:ascii="Times New Roman" w:hAnsi="Times New Roman" w:cs="Times New Roman"/>
-          <w:sz w:val="28"/>
-          <w:szCs w:val="28"/>
-        </w:rPr>
-        <w:t>Брат (1997, Алексей Балабанов)</w:t>
-      </w:r>
-    </w:p>
-    <w:p>
-      <w:pPr>
-        <w:ind w:left="360"/>
-        <w:rPr>
-          <w:rFonts w:ascii="Times New Roman" w:hAnsi="Times New Roman" w:cs="Times New Roman"/>
-          <w:sz w:val="28"/>
-          <w:szCs w:val="28"/>
-        </w:rPr>
-      </w:pPr>
-      <w:r>
-        <w:rPr>
-          <w:rFonts w:ascii="Times New Roman" w:hAnsi="Times New Roman" w:cs="Times New Roman"/>
-          <w:sz w:val="28"/>
-          <w:szCs w:val="28"/>
-        </w:rPr>
-        <w:t>Собачье сердце (1988, Владимир Бортко)</w:t>
-      </w:r>
-    </w:p>
-    <w:p>
-      <w:pPr>
-        <w:ind w:left="360"/>
-        <w:rPr>
-          <w:rFonts w:ascii="Times New Roman" w:hAnsi="Times New Roman" w:cs="Times New Roman"/>
-          <w:sz w:val="28"/>
-          <w:szCs w:val="28"/>
-        </w:rPr>
-      </w:pPr>
-      <w:r>
-        <w:rPr>
-          <w:rFonts w:ascii="Times New Roman" w:hAnsi="Times New Roman" w:cs="Times New Roman"/>
-          <w:sz w:val="28"/>
-          <w:szCs w:val="28"/>
-        </w:rPr>
-        <w:t>Интердевочка (1989, Пётр Тодоровский)</w:t>
-      </w:r>
-    </w:p>
-    <w:p>
-      <w:pPr>
-        <w:pStyle w:val="a3"/>
-        <w:numPr>
-          <w:ilvl w:val="0"/>
-          <w:numId w:val="3"/>
-        </w:numPr>
-        <w:rPr>
-          <w:rFonts w:ascii="Times New Roman" w:hAnsi="Times New Roman" w:cs="Times New Roman"/>
-          <w:sz w:val="28"/>
-          <w:szCs w:val="28"/>
-          <w:highlight w:val="yellow"/>
-        </w:rPr>
-      </w:pPr>
-      <w:r>
-        <w:rPr>
-          <w:rFonts w:ascii="Times New Roman" w:hAnsi="Times New Roman" w:cs="Times New Roman"/>
-          <w:sz w:val="28"/>
-          <w:szCs w:val="28"/>
-          <w:highlight w:val="yellow"/>
-        </w:rPr>
-        <w:t>00-20-ые (5)</w:t>
-      </w:r>
-      <w:r>
-        <w:rPr>
-          <w:rFonts w:ascii="Times New Roman" w:hAnsi="Times New Roman" w:cs="Times New Roman"/>
-          <w:sz w:val="28"/>
-          <w:szCs w:val="28"/>
-          <w:highlight w:val="yellow"/>
-        </w:rPr>
-        <w:t>:</w:t>
-      </w:r>
-    </w:p>
-    <w:p>
-      <w:pPr>
-        <w:ind w:left="360"/>
-        <w:rPr>
-          <w:rFonts w:ascii="Times New Roman" w:hAnsi="Times New Roman" w:cs="Times New Roman"/>
-          <w:sz w:val="28"/>
-          <w:szCs w:val="28"/>
-        </w:rPr>
-      </w:pPr>
-      <w:r>
-        <w:rPr>
-          <w:rFonts w:ascii="Times New Roman" w:hAnsi="Times New Roman" w:cs="Times New Roman"/>
-          <w:sz w:val="28"/>
-          <w:szCs w:val="28"/>
-        </w:rPr>
-        <w:t>Бригада (2002, Алексей Сидоров)</w:t>
-      </w:r>
-    </w:p>
-    <w:p>
-      <w:pPr>
-        <w:ind w:left="360"/>
-        <w:rPr>
-          <w:rFonts w:ascii="Times New Roman" w:hAnsi="Times New Roman" w:cs="Times New Roman"/>
-          <w:sz w:val="28"/>
-          <w:szCs w:val="28"/>
-        </w:rPr>
-      </w:pPr>
-      <w:r>
-        <w:rPr>
-          <w:rFonts w:ascii="Times New Roman" w:hAnsi="Times New Roman" w:cs="Times New Roman"/>
-          <w:sz w:val="28"/>
-          <w:szCs w:val="28"/>
-        </w:rPr>
-        <w:t>Притяжение (2017, Фёдор Бондарчук)</w:t>
-      </w:r>
-    </w:p>
-    <w:p>
-      <w:pPr>
-        <w:ind w:firstLine="360"/>
-        <w:rPr>
-          <w:rFonts w:ascii="Times New Roman" w:hAnsi="Times New Roman" w:cs="Times New Roman"/>
-          <w:sz w:val="28"/>
-          <w:szCs w:val="28"/>
-        </w:rPr>
-      </w:pPr>
-      <w:r>
-        <w:rPr>
-          <w:rFonts w:ascii="Times New Roman" w:hAnsi="Times New Roman" w:cs="Times New Roman"/>
-          <w:sz w:val="28"/>
-          <w:szCs w:val="28"/>
-        </w:rPr>
-        <w:t>Брат-2 (2000, Алексей Балабанов) 00-ые</w:t>
-      </w:r>
-    </w:p>
-    <w:p>
-      <w:pPr>
-        <w:ind w:left="360"/>
-        <w:rPr>
-          <w:rFonts w:ascii="Times New Roman" w:hAnsi="Times New Roman" w:cs="Times New Roman"/>
-          <w:sz w:val="28"/>
-          <w:szCs w:val="28"/>
-        </w:rPr>
-      </w:pPr>
-      <w:r>
-        <w:rPr>
-          <w:rFonts w:ascii="Times New Roman" w:hAnsi="Times New Roman" w:cs="Times New Roman"/>
-          <w:sz w:val="28"/>
-          <w:szCs w:val="28"/>
-        </w:rPr>
-        <w:t>Майор Гром: Чумной Доктор (2021, Олег Трофим)</w:t>
-      </w:r>
-    </w:p>
-    <w:p>
-      <w:pPr>
-        <w:ind w:left="360"/>
-        <w:rPr>
-          <w:rFonts w:ascii="Times New Roman" w:hAnsi="Times New Roman" w:cs="Times New Roman"/>
-          <w:sz w:val="28"/>
-          <w:szCs w:val="28"/>
-        </w:rPr>
-      </w:pPr>
-      <w:r>
-        <w:rPr>
-          <w:rFonts w:ascii="Times New Roman" w:hAnsi="Times New Roman" w:cs="Times New Roman"/>
-          <w:sz w:val="28"/>
-          <w:szCs w:val="28"/>
-        </w:rPr>
-        <w:t>Серебряные коньки (2020, Михаил Локшин)</w:t>
-      </w:r>
     </w:p>
     <w:sectPr>
       <w:pgSz w:w="11906" w:h="16838"/>

</xml_diff>